<commit_message>
Atualziando o arquivo requirements.txt
</commit_message>
<xml_diff>
--- a/O_PROJETO/Des_AR_Financas.docx
+++ b/O_PROJETO/Des_AR_Financas.docx
@@ -405,274 +405,10 @@
       </w:r>
     </w:p>
     <w:p>
-      <w:r>
-        <w:br w:type="page"/>
-      </w:r>
-    </w:p>
-    <w:p>
-      <w:pPr>
-        <w:pStyle w:val="Ttulo2"/>
-      </w:pPr>
-      <w:r>
-        <w:lastRenderedPageBreak/>
-        <w:t>Reunião semanal com Petro</w:t>
-      </w:r>
-    </w:p>
-    <w:p>
-      <w:pPr>
-        <w:pStyle w:val="PargrafodaLista"/>
-        <w:numPr>
-          <w:ilvl w:val="0"/>
-          <w:numId w:val="1"/>
-        </w:numPr>
+      <w:pPr>
         <w:spacing w:line="360" w:lineRule="auto"/>
         <w:jc w:val="both"/>
       </w:pPr>
-      <w:r>
-        <w:t>Reunião Petr</w:t>
-      </w:r>
-      <w:r>
-        <w:t>o – 11:00</w:t>
-      </w:r>
-    </w:p>
-    <w:p>
-      <w:pPr>
-        <w:pStyle w:val="PargrafodaLista"/>
-        <w:numPr>
-          <w:ilvl w:val="0"/>
-          <w:numId w:val="1"/>
-        </w:numPr>
-        <w:spacing w:line="360" w:lineRule="auto"/>
-        <w:jc w:val="both"/>
-      </w:pPr>
-      <w:r>
-        <w:t xml:space="preserve">Reunião TCC </w:t>
-      </w:r>
-      <w:r>
-        <w:t>Letícia agendada</w:t>
-      </w:r>
-      <w:r>
-        <w:t xml:space="preserve"> para o dia 25/10 </w:t>
-      </w:r>
-      <w:r>
-        <w:t>– 11:30</w:t>
-      </w:r>
-    </w:p>
-    <w:p>
-      <w:pPr>
-        <w:pStyle w:val="PargrafodaLista"/>
-        <w:numPr>
-          <w:ilvl w:val="0"/>
-          <w:numId w:val="1"/>
-        </w:numPr>
-        <w:spacing w:line="360" w:lineRule="auto"/>
-        <w:jc w:val="both"/>
-      </w:pPr>
-      <w:r>
-        <w:t>Propor reunião com Fabiano – revisão do artigo – sugestão 1</w:t>
-      </w:r>
-      <w:r>
-        <w:t>6</w:t>
-      </w:r>
-      <w:r>
-        <w:t>:00</w:t>
-      </w:r>
-      <w:r>
-        <w:t xml:space="preserve"> </w:t>
-      </w:r>
-      <w:r>
-        <w:t>–</w:t>
-      </w:r>
-      <w:r>
-        <w:t xml:space="preserve"> Classroom</w:t>
-      </w:r>
-    </w:p>
-    <w:p>
-      <w:pPr>
-        <w:pStyle w:val="PargrafodaLista"/>
-        <w:numPr>
-          <w:ilvl w:val="1"/>
-          <w:numId w:val="1"/>
-        </w:numPr>
-        <w:spacing w:line="360" w:lineRule="auto"/>
-        <w:jc w:val="both"/>
-      </w:pPr>
-      <w:r>
-        <w:t>Preparar material para revisão do artigo Fabiano</w:t>
-      </w:r>
-      <w:r>
-        <w:t xml:space="preserve"> - feito</w:t>
-      </w:r>
-      <w:r>
-        <w:t>.</w:t>
-      </w:r>
-    </w:p>
-    <w:p>
-      <w:pPr>
-        <w:spacing w:line="360" w:lineRule="auto"/>
-        <w:jc w:val="both"/>
-        <w:rPr>
-          <w:b/>
-          <w:bCs/>
-        </w:rPr>
-      </w:pPr>
-      <w:r>
-        <w:rPr>
-          <w:b/>
-          <w:bCs/>
-        </w:rPr>
-        <w:t>Reunião com a Petro</w:t>
-      </w:r>
-      <w:r>
-        <w:rPr>
-          <w:b/>
-          <w:bCs/>
-        </w:rPr>
-        <w:t>:</w:t>
-      </w:r>
-    </w:p>
-    <w:p>
-      <w:pPr>
-        <w:pStyle w:val="PargrafodaLista"/>
-        <w:numPr>
-          <w:ilvl w:val="0"/>
-          <w:numId w:val="3"/>
-        </w:numPr>
-        <w:spacing w:line="360" w:lineRule="auto"/>
-        <w:jc w:val="both"/>
-      </w:pPr>
-      <w:r>
-        <w:t>Marcos pede que façamos uma leitura do material que ele envio</w:t>
-      </w:r>
-      <w:r>
-        <w:t>u</w:t>
-      </w:r>
-      <w:r>
-        <w:t>. Nota que não estamos falando da fase 3.</w:t>
-      </w:r>
-    </w:p>
-    <w:p>
-      <w:pPr>
-        <w:pStyle w:val="PargrafodaLista"/>
-        <w:numPr>
-          <w:ilvl w:val="0"/>
-          <w:numId w:val="3"/>
-        </w:numPr>
-        <w:spacing w:line="360" w:lineRule="auto"/>
-        <w:jc w:val="both"/>
-      </w:pPr>
-      <w:r>
-        <w:t>Controle de acesso</w:t>
-      </w:r>
-      <w:r>
-        <w:t xml:space="preserve"> ok</w:t>
-      </w:r>
-    </w:p>
-    <w:p>
-      <w:pPr>
-        <w:pStyle w:val="PargrafodaLista"/>
-        <w:numPr>
-          <w:ilvl w:val="0"/>
-          <w:numId w:val="3"/>
-        </w:numPr>
-        <w:spacing w:line="360" w:lineRule="auto"/>
-        <w:jc w:val="both"/>
-      </w:pPr>
-      <w:r>
-        <w:t xml:space="preserve">A ferramenta definida foi o SNS em </w:t>
-      </w:r>
-      <w:r>
-        <w:t xml:space="preserve">substituição </w:t>
-      </w:r>
-      <w:r>
-        <w:t xml:space="preserve">ao </w:t>
-      </w:r>
-      <w:proofErr w:type="spellStart"/>
-      <w:r>
-        <w:t>Ra</w:t>
-      </w:r>
-      <w:r>
-        <w:t>b</w:t>
-      </w:r>
-      <w:r>
-        <w:t>bitMQ</w:t>
-      </w:r>
-      <w:proofErr w:type="spellEnd"/>
-    </w:p>
-    <w:p>
-      <w:pPr>
-        <w:pStyle w:val="PargrafodaLista"/>
-        <w:numPr>
-          <w:ilvl w:val="0"/>
-          <w:numId w:val="3"/>
-        </w:numPr>
-        <w:spacing w:line="360" w:lineRule="auto"/>
-        <w:jc w:val="both"/>
-      </w:pPr>
-      <w:r>
-        <w:t xml:space="preserve">Os alunos Bruno, Davi e Júlia foram atualizados no contexto </w:t>
-      </w:r>
-      <w:r>
-        <w:t>Soraia de gestão</w:t>
-      </w:r>
-    </w:p>
-    <w:p>
-      <w:pPr>
-        <w:pStyle w:val="PargrafodaLista"/>
-        <w:numPr>
-          <w:ilvl w:val="0"/>
-          <w:numId w:val="3"/>
-        </w:numPr>
-        <w:spacing w:line="360" w:lineRule="auto"/>
-        <w:jc w:val="both"/>
-      </w:pPr>
-      <w:r>
-        <w:t>Pipeline e SONAR em fase de teste pelo time UFF</w:t>
-      </w:r>
-      <w:r>
-        <w:t xml:space="preserve"> </w:t>
-      </w:r>
-      <w:r>
-        <w:t>–</w:t>
-      </w:r>
-      <w:r>
-        <w:t xml:space="preserve"> </w:t>
-      </w:r>
-      <w:r>
-        <w:t>(entre a semana que vem e a próxima)</w:t>
-      </w:r>
-    </w:p>
-    <w:p>
-      <w:pPr>
-        <w:pStyle w:val="PargrafodaLista"/>
-        <w:numPr>
-          <w:ilvl w:val="0"/>
-          <w:numId w:val="3"/>
-        </w:numPr>
-        <w:spacing w:line="360" w:lineRule="auto"/>
-        <w:jc w:val="both"/>
-      </w:pPr>
-      <w:r>
-        <w:t>Já foram autorizadas as compras das máquinas</w:t>
-      </w:r>
-      <w:r>
-        <w:t xml:space="preserve"> – isto d</w:t>
-      </w:r>
-      <w:r>
-        <w:t>eve demorar por volta de 30 dias.</w:t>
-      </w:r>
-    </w:p>
-    <w:p>
-      <w:pPr>
-        <w:spacing w:line="360" w:lineRule="auto"/>
-        <w:jc w:val="both"/>
-      </w:pPr>
-    </w:p>
-    <w:p>
-      <w:pPr>
-        <w:spacing w:line="360" w:lineRule="auto"/>
-        <w:jc w:val="both"/>
-      </w:pPr>
     </w:p>
     <w:p>
       <w:r>
@@ -4629,7 +4365,7 @@
         <w:rPr>
           <w:noProof/>
         </w:rPr>
-        <w:pict w14:anchorId="5441B7A4">
+        <w:pict w14:anchorId="26F1A4A7">
           <v:rect id="Horizontal Line 13" o:spid="_x0000_s1030" alt="" style="width:425.2pt;height:.1pt;visibility:visible;mso-wrap-style:square;mso-width-percent:0;mso-height-percent:0;mso-left-percent:-10001;mso-top-percent:-10001;mso-position-horizontal:absolute;mso-position-horizontal-relative:char;mso-position-vertical:absolute;mso-position-vertical-relative:line;mso-width-percent:0;mso-height-percent:0;mso-left-percent:-10001;mso-top-percent:-10001;v-text-anchor:top" filled="f">
             <o:lock v:ext="edit" aspectratio="t" verticies="t" text="t" shapetype="t"/>
             <w10:anchorlock/>
@@ -5078,7 +4814,7 @@
         <w:rPr>
           <w:noProof/>
         </w:rPr>
-        <w:pict w14:anchorId="54E3906D">
+        <w:pict w14:anchorId="1363A5BE">
           <v:rect id="Horizontal Line 14" o:spid="_x0000_s1029" alt="" style="width:425.2pt;height:.1pt;visibility:visible;mso-wrap-style:square;mso-width-percent:0;mso-height-percent:0;mso-left-percent:-10001;mso-top-percent:-10001;mso-position-horizontal:absolute;mso-position-horizontal-relative:char;mso-position-vertical:absolute;mso-position-vertical-relative:line;mso-width-percent:0;mso-height-percent:0;mso-left-percent:-10001;mso-top-percent:-10001;v-text-anchor:top" filled="f">
             <o:lock v:ext="edit" aspectratio="t" verticies="t" text="t" shapetype="t"/>
             <w10:anchorlock/>
@@ -5233,7 +4969,7 @@
         <w:rPr>
           <w:noProof/>
         </w:rPr>
-        <w:pict w14:anchorId="59EC92FD">
+        <w:pict w14:anchorId="569BA47E">
           <v:rect id="Horizontal Line 40" o:spid="_x0000_s1028" alt="" style="width:425.2pt;height:.1pt;visibility:visible;mso-wrap-style:square;mso-width-percent:0;mso-height-percent:0;mso-left-percent:-10001;mso-top-percent:-10001;mso-position-horizontal:absolute;mso-position-horizontal-relative:char;mso-position-vertical:absolute;mso-position-vertical-relative:line;mso-width-percent:0;mso-height-percent:0;mso-left-percent:-10001;mso-top-percent:-10001;v-text-anchor:top" filled="f">
             <o:lock v:ext="edit" aspectratio="t" verticies="t" text="t" shapetype="t"/>
             <w10:anchorlock/>
@@ -5539,7 +5275,7 @@
         <w:rPr>
           <w:noProof/>
         </w:rPr>
-        <w:pict w14:anchorId="1868EFFA">
+        <w:pict w14:anchorId="214F79B4">
           <v:rect id="_x0000_i1027" alt="" style="width:425.2pt;height:.05pt;mso-width-percent:0;mso-height-percent:0;mso-width-percent:0;mso-height-percent:0" o:hralign="center" o:hrstd="t" o:hr="t" fillcolor="#a0a0a0" stroked="f"/>
         </w:pict>
       </w:r>
@@ -5762,7 +5498,7 @@
         <w:rPr>
           <w:noProof/>
         </w:rPr>
-        <w:pict w14:anchorId="05E8C923">
+        <w:pict w14:anchorId="2404D14D">
           <v:rect id="Horizontal Line 42" o:spid="_x0000_s1027" alt="" style="width:425.2pt;height:.1pt;visibility:visible;mso-wrap-style:square;mso-width-percent:0;mso-height-percent:0;mso-left-percent:-10001;mso-top-percent:-10001;mso-position-horizontal:absolute;mso-position-horizontal-relative:char;mso-position-vertical:absolute;mso-position-vertical-relative:line;mso-width-percent:0;mso-height-percent:0;mso-left-percent:-10001;mso-top-percent:-10001;v-text-anchor:top" filled="f">
             <o:lock v:ext="edit" aspectratio="t" verticies="t" text="t" shapetype="t"/>
             <w10:anchorlock/>
@@ -5860,7 +5596,7 @@
         <w:rPr>
           <w:noProof/>
         </w:rPr>
-        <w:pict w14:anchorId="2F30D446">
+        <w:pict w14:anchorId="42B01FDD">
           <v:rect id="Horizontal Line 43" o:spid="_x0000_s1026" alt="" style="width:425.2pt;height:.1pt;visibility:visible;mso-wrap-style:square;mso-width-percent:0;mso-height-percent:0;mso-left-percent:-10001;mso-top-percent:-10001;mso-position-horizontal:absolute;mso-position-horizontal-relative:char;mso-position-vertical:absolute;mso-position-vertical-relative:line;mso-width-percent:0;mso-height-percent:0;mso-left-percent:-10001;mso-top-percent:-10001;v-text-anchor:top" filled="f">
             <o:lock v:ext="edit" aspectratio="t" verticies="t" text="t" shapetype="t"/>
             <w10:anchorlock/>
@@ -7139,14 +6875,7 @@
           <w:b/>
           <w:bCs/>
         </w:rPr>
-        <w:t>E</w:t>
-      </w:r>
-      <w:r>
-        <w:rPr>
-          <w:b/>
-          <w:bCs/>
-        </w:rPr>
-        <w:t>strutura do Algoritmo</w:t>
+        <w:t>Estrutura do Algoritmo</w:t>
       </w:r>
     </w:p>
     <w:p>
@@ -9069,6 +8798,8 @@
       <w:pPr>
         <w:pStyle w:val="Ttulo2"/>
       </w:pPr>
+      <w:bookmarkStart w:id="2" w:name="OLE_LINK3"/>
+      <w:bookmarkStart w:id="3" w:name="OLE_LINK4"/>
       <w:r>
         <w:t>Passos para a conclusão</w:t>
       </w:r>
@@ -9143,6 +8874,17 @@
     <w:p>
       <w:pPr>
         <w:numPr>
+          <w:ilvl w:val="1"/>
+          <w:numId w:val="66"/>
+        </w:numPr>
+      </w:pPr>
+      <w:r>
+        <w:t>Realizar todo estágio de pré-processamento limpeza dos dados e estatística descritiva. Detectar a presença de outliers e definir a melhor forma de tratá-los. Ter em mente que temos dados, com frequência diferente, por exemplo, mensal e diária, precisamos ajustar dos dados mensais para uma distribuição diária, lembrando de evitar sábados, domingos e feriados, isso tudo deve ser feito antes do processo de pré-processamento e limpeza de dados. Lembrar de apresentar um resumo de todas as ações e das dimensões da base de dados em um Dashboard usando Dash e Plotly.</w:t>
+      </w:r>
+    </w:p>
+    <w:p>
+      <w:pPr>
+        <w:numPr>
           <w:ilvl w:val="0"/>
           <w:numId w:val="66"/>
         </w:numPr>
@@ -9177,6 +8919,7 @@
         </w:numPr>
       </w:pPr>
       <w:r>
+        <w:lastRenderedPageBreak/>
         <w:t>Modularizar os modelos para que cada ativo tenha previsões independentes e possam ser agregadas no portfólio, com flexibilidade para ajuste de parâmetros específicos de cada ativo.</w:t>
       </w:r>
     </w:p>
@@ -9214,7 +8957,6 @@
         <w:pStyle w:val="Ttulo3"/>
       </w:pPr>
       <w:r>
-        <w:lastRenderedPageBreak/>
         <w:t>Passo 2: Desenvolvimento de Módulos Adicionais para o Portfólio</w:t>
       </w:r>
     </w:p>
@@ -9275,6 +9017,9 @@
       <w:r>
         <w:t>Desenvolver um algoritmo para otimizar os pesos de cada ativo no portfólio, respeitando os limites de alocação (mínimo 15% e máximo 60%) e visando maximizar o retorno ajustado ao risco em relação ao índice Bovespa.</w:t>
       </w:r>
+      <w:r>
+        <w:t xml:space="preserve"> O portfólio ajustado deverá superar o índice BOVESPA, ou na impossibilidade deverá solicitar que o/s ativo/s que esteja impactando negativamente o portfólio seja/m substituído/s.</w:t>
+      </w:r>
     </w:p>
     <w:p>
       <w:pPr>
@@ -9350,7 +9095,11 @@
         </w:numPr>
       </w:pPr>
       <w:r>
-        <w:t>Integrar todos os módulos em uma pipeline de execução, onde cada etapa se alimenta automaticamente da saída da anterior. Isso garantirá que, ao coletar novos dados, todo o fluxo (coleta, teste, previsão, simulação, otimização e comparação) seja executado de forma sequencial.</w:t>
+        <w:t xml:space="preserve">Integrar todos os módulos em uma pipeline de execução, onde cada etapa se alimenta automaticamente da saída da anterior. Isso garantirá que, ao coletar novos dados, todo o fluxo (coleta, teste, </w:t>
+      </w:r>
+      <w:r>
+        <w:lastRenderedPageBreak/>
+        <w:t>previsão, simulação, otimização e comparação) seja executado de forma sequencial.</w:t>
       </w:r>
     </w:p>
     <w:p>
@@ -9424,10 +9173,11 @@
         </w:numPr>
       </w:pPr>
       <w:r>
-        <w:lastRenderedPageBreak/>
         <w:t>Implementar alertas automáticos para qualquer anomalia detectada durante a coleta de dados ou nos testes de consistência, bem como relatórios periódicos do desempenho do portfólio em comparação ao Bovespa.</w:t>
       </w:r>
     </w:p>
+    <w:bookmarkEnd w:id="2"/>
+    <w:bookmarkEnd w:id="3"/>
     <w:p>
       <w:pPr>
         <w:pStyle w:val="Ttulo3"/>
@@ -18937,6 +18687,7 @@
   <w:style w:type="character" w:default="1" w:styleId="Fontepargpadro">
     <w:name w:val="Default Paragraph Font"/>
     <w:uiPriority w:val="1"/>
+    <w:semiHidden/>
     <w:unhideWhenUsed/>
   </w:style>
   <w:style w:type="table" w:default="1" w:styleId="Tabelanormal">

</xml_diff>